<commit_message>
[CP-2] Pochynok FI-03 (cleanup)
</commit_message>
<xml_diff>
--- a/cp_2/pochynok_fi_03/Протокол_крипта2.docx
+++ b/cp_2/pochynok_fi_03/Протокол_крипта2.docx
@@ -8,13 +8,13 @@
         <w:jc w:val="center"/>
         <w:rPr>
           <w:rFonts w:ascii="Times New Roman" w:cs="Times New Roman" w:eastAsia="Times New Roman" w:hAnsi="Times New Roman"/>
-          <w:sz w:val="24"/>
-          <w:szCs w:val="24"/>
-        </w:rPr>
-      </w:pPr>
-      <w:r>
-        <w:rPr>
-          <w:rFonts w:ascii="Adobe Devanagari" w:cs="Adobe Devanagari" w:eastAsia="Adobe Devanagari" w:hAnsi="Adobe Devanagari"/>
+          <w:sz w:val="28"/>
+          <w:szCs w:val="28"/>
+        </w:rPr>
+      </w:pPr>
+      <w:r>
+        <w:rPr>
+          <w:rFonts w:ascii="Times New Roman" w:cs="Times New Roman" w:eastAsia="Times New Roman" w:hAnsi="Times New Roman"/>
           <w:sz w:val="28"/>
           <w:szCs w:val="28"/>
         </w:rPr>
@@ -22,7 +22,7 @@
           <wp:inline distB="0" distT="0" distL="0" distR="0">
             <wp:extent cx="5226050" cy="984250"/>
             <wp:effectExtent b="0" l="0" r="0" t="0"/>
-            <wp:docPr id="2" name="image1.jpg"/>
+            <wp:docPr id="1" name="image1.jpg"/>
             <a:graphic>
               <a:graphicData uri="http://schemas.openxmlformats.org/drawingml/2006/picture">
                 <pic:pic>
@@ -63,8 +63,8 @@
         <w:jc w:val="center"/>
         <w:rPr>
           <w:rFonts w:ascii="Times New Roman" w:cs="Times New Roman" w:eastAsia="Times New Roman" w:hAnsi="Times New Roman"/>
-          <w:sz w:val="24"/>
-          <w:szCs w:val="24"/>
+          <w:sz w:val="28"/>
+          <w:szCs w:val="28"/>
         </w:rPr>
       </w:pPr>
       <w:r>
@@ -75,11 +75,6 @@
           <w:rtl w:val="0"/>
         </w:rPr>
         <w:t xml:space="preserve">Міністерство освіти і науки, молоді та спорту України</w:t>
-      </w:r>
-      <w:r>
-        <w:rPr>
-          <w:rtl w:val="0"/>
-        </w:rPr>
       </w:r>
     </w:p>
     <w:p>
@@ -88,8 +83,8 @@
         <w:jc w:val="center"/>
         <w:rPr>
           <w:rFonts w:ascii="Times New Roman" w:cs="Times New Roman" w:eastAsia="Times New Roman" w:hAnsi="Times New Roman"/>
-          <w:sz w:val="24"/>
-          <w:szCs w:val="24"/>
+          <w:sz w:val="28"/>
+          <w:szCs w:val="28"/>
         </w:rPr>
       </w:pPr>
       <w:r>
@@ -100,11 +95,6 @@
           <w:rtl w:val="0"/>
         </w:rPr>
         <w:t xml:space="preserve">Національний технічний університет України </w:t>
-      </w:r>
-      <w:r>
-        <w:rPr>
-          <w:rtl w:val="0"/>
-        </w:rPr>
       </w:r>
     </w:p>
     <w:p>
@@ -113,8 +103,8 @@
         <w:jc w:val="center"/>
         <w:rPr>
           <w:rFonts w:ascii="Times New Roman" w:cs="Times New Roman" w:eastAsia="Times New Roman" w:hAnsi="Times New Roman"/>
-          <w:sz w:val="24"/>
-          <w:szCs w:val="24"/>
+          <w:sz w:val="28"/>
+          <w:szCs w:val="28"/>
         </w:rPr>
       </w:pPr>
       <w:r>
@@ -125,11 +115,6 @@
           <w:rtl w:val="0"/>
         </w:rPr>
         <w:t xml:space="preserve">“Київський політехнічний інститут”</w:t>
-      </w:r>
-      <w:r>
-        <w:rPr>
-          <w:rtl w:val="0"/>
-        </w:rPr>
       </w:r>
     </w:p>
     <w:p>
@@ -138,8 +123,8 @@
         <w:jc w:val="center"/>
         <w:rPr>
           <w:rFonts w:ascii="Times New Roman" w:cs="Times New Roman" w:eastAsia="Times New Roman" w:hAnsi="Times New Roman"/>
-          <w:sz w:val="24"/>
-          <w:szCs w:val="24"/>
+          <w:sz w:val="28"/>
+          <w:szCs w:val="28"/>
         </w:rPr>
       </w:pPr>
       <w:r>
@@ -151,26 +136,21 @@
         </w:rPr>
         <w:t xml:space="preserve">Фізико-Технічний інститут</w:t>
       </w:r>
-      <w:r>
-        <w:rPr>
-          <w:rtl w:val="0"/>
-        </w:rPr>
-      </w:r>
     </w:p>
     <w:p>
       <w:pPr>
         <w:spacing w:after="240" w:line="240" w:lineRule="auto"/>
         <w:rPr>
           <w:rFonts w:ascii="Times New Roman" w:cs="Times New Roman" w:eastAsia="Times New Roman" w:hAnsi="Times New Roman"/>
-          <w:sz w:val="24"/>
-          <w:szCs w:val="24"/>
-        </w:rPr>
-      </w:pPr>
-      <w:r>
-        <w:rPr>
-          <w:rFonts w:ascii="Times New Roman" w:cs="Times New Roman" w:eastAsia="Times New Roman" w:hAnsi="Times New Roman"/>
-          <w:sz w:val="24"/>
-          <w:szCs w:val="24"/>
+          <w:sz w:val="28"/>
+          <w:szCs w:val="28"/>
+        </w:rPr>
+      </w:pPr>
+      <w:r>
+        <w:rPr>
+          <w:rFonts w:ascii="Times New Roman" w:cs="Times New Roman" w:eastAsia="Times New Roman" w:hAnsi="Times New Roman"/>
+          <w:sz w:val="28"/>
+          <w:szCs w:val="28"/>
           <w:rtl w:val="0"/>
         </w:rPr>
         <w:br w:type="textWrapping"/>
@@ -181,8 +161,8 @@
         <w:spacing w:after="240" w:line="240" w:lineRule="auto"/>
         <w:rPr>
           <w:rFonts w:ascii="Times New Roman" w:cs="Times New Roman" w:eastAsia="Times New Roman" w:hAnsi="Times New Roman"/>
-          <w:sz w:val="24"/>
-          <w:szCs w:val="24"/>
+          <w:sz w:val="28"/>
+          <w:szCs w:val="28"/>
         </w:rPr>
       </w:pPr>
       <w:r>
@@ -196,8 +176,8 @@
         <w:spacing w:after="240" w:line="240" w:lineRule="auto"/>
         <w:rPr>
           <w:rFonts w:ascii="Times New Roman" w:cs="Times New Roman" w:eastAsia="Times New Roman" w:hAnsi="Times New Roman"/>
-          <w:sz w:val="24"/>
-          <w:szCs w:val="24"/>
+          <w:sz w:val="28"/>
+          <w:szCs w:val="28"/>
         </w:rPr>
       </w:pPr>
       <w:r>
@@ -211,8 +191,8 @@
         <w:spacing w:after="240" w:line="240" w:lineRule="auto"/>
         <w:rPr>
           <w:rFonts w:ascii="Times New Roman" w:cs="Times New Roman" w:eastAsia="Times New Roman" w:hAnsi="Times New Roman"/>
-          <w:sz w:val="24"/>
-          <w:szCs w:val="24"/>
+          <w:sz w:val="34"/>
+          <w:szCs w:val="34"/>
         </w:rPr>
       </w:pPr>
       <w:r>
@@ -228,8 +208,8 @@
         <w:rPr>
           <w:rFonts w:ascii="Times New Roman" w:cs="Times New Roman" w:eastAsia="Times New Roman" w:hAnsi="Times New Roman"/>
           <w:b w:val="1"/>
-          <w:sz w:val="40"/>
-          <w:szCs w:val="40"/>
+          <w:sz w:val="46"/>
+          <w:szCs w:val="46"/>
         </w:rPr>
       </w:pPr>
       <w:bookmarkStart w:colFirst="0" w:colLast="0" w:name="_gjdgxs" w:id="0"/>
@@ -238,8 +218,8 @@
         <w:rPr>
           <w:rFonts w:ascii="Times New Roman" w:cs="Times New Roman" w:eastAsia="Times New Roman" w:hAnsi="Times New Roman"/>
           <w:b w:val="1"/>
-          <w:sz w:val="40"/>
-          <w:szCs w:val="40"/>
+          <w:sz w:val="46"/>
+          <w:szCs w:val="46"/>
           <w:rtl w:val="0"/>
         </w:rPr>
         <w:t xml:space="preserve">КОМП’ЮТЕРНИЙ ПРАКТИКУМ №2</w:t>
@@ -252,8 +232,8 @@
         <w:rPr>
           <w:rFonts w:ascii="Times New Roman" w:cs="Times New Roman" w:eastAsia="Times New Roman" w:hAnsi="Times New Roman"/>
           <w:b w:val="1"/>
-          <w:sz w:val="48"/>
-          <w:szCs w:val="48"/>
+          <w:sz w:val="46"/>
+          <w:szCs w:val="46"/>
         </w:rPr>
       </w:pPr>
       <w:bookmarkStart w:colFirst="0" w:colLast="0" w:name="_30j0zll" w:id="1"/>
@@ -262,34 +242,29 @@
         <w:rPr>
           <w:rFonts w:ascii="Times New Roman" w:cs="Times New Roman" w:eastAsia="Times New Roman" w:hAnsi="Times New Roman"/>
           <w:b w:val="1"/>
-          <w:sz w:val="40"/>
-          <w:szCs w:val="40"/>
+          <w:sz w:val="46"/>
+          <w:szCs w:val="46"/>
           <w:rtl w:val="0"/>
         </w:rPr>
         <w:t xml:space="preserve">за семестровий курс предмету</w:t>
         <w:br w:type="textWrapping"/>
         <w:t xml:space="preserve">«Симетрична криптографія»</w:t>
       </w:r>
-      <w:r>
-        <w:rPr>
-          <w:rtl w:val="0"/>
-        </w:rPr>
-      </w:r>
     </w:p>
     <w:p>
       <w:pPr>
         <w:spacing w:after="240" w:line="240" w:lineRule="auto"/>
         <w:rPr>
           <w:rFonts w:ascii="Times New Roman" w:cs="Times New Roman" w:eastAsia="Times New Roman" w:hAnsi="Times New Roman"/>
-          <w:sz w:val="24"/>
-          <w:szCs w:val="24"/>
-        </w:rPr>
-      </w:pPr>
-      <w:r>
-        <w:rPr>
-          <w:rFonts w:ascii="Times New Roman" w:cs="Times New Roman" w:eastAsia="Times New Roman" w:hAnsi="Times New Roman"/>
-          <w:sz w:val="24"/>
-          <w:szCs w:val="24"/>
+          <w:sz w:val="28"/>
+          <w:szCs w:val="28"/>
+        </w:rPr>
+      </w:pPr>
+      <w:r>
+        <w:rPr>
+          <w:rFonts w:ascii="Times New Roman" w:cs="Times New Roman" w:eastAsia="Times New Roman" w:hAnsi="Times New Roman"/>
+          <w:sz w:val="28"/>
+          <w:szCs w:val="28"/>
           <w:rtl w:val="0"/>
         </w:rPr>
         <w:br w:type="textWrapping"/>
@@ -303,8 +278,8 @@
         <w:spacing w:after="240" w:line="240" w:lineRule="auto"/>
         <w:rPr>
           <w:rFonts w:ascii="Times New Roman" w:cs="Times New Roman" w:eastAsia="Times New Roman" w:hAnsi="Times New Roman"/>
-          <w:sz w:val="24"/>
-          <w:szCs w:val="24"/>
+          <w:sz w:val="28"/>
+          <w:szCs w:val="28"/>
         </w:rPr>
       </w:pPr>
       <w:r>
@@ -318,8 +293,8 @@
         <w:spacing w:after="240" w:line="240" w:lineRule="auto"/>
         <w:rPr>
           <w:rFonts w:ascii="Times New Roman" w:cs="Times New Roman" w:eastAsia="Times New Roman" w:hAnsi="Times New Roman"/>
-          <w:sz w:val="24"/>
-          <w:szCs w:val="24"/>
+          <w:sz w:val="28"/>
+          <w:szCs w:val="28"/>
         </w:rPr>
       </w:pPr>
       <w:r>
@@ -356,8 +331,8 @@
         <w:jc w:val="right"/>
         <w:rPr>
           <w:rFonts w:ascii="Times New Roman" w:cs="Times New Roman" w:eastAsia="Times New Roman" w:hAnsi="Times New Roman"/>
-          <w:sz w:val="24"/>
-          <w:szCs w:val="24"/>
+          <w:sz w:val="28"/>
+          <w:szCs w:val="28"/>
         </w:rPr>
       </w:pPr>
       <w:r>
@@ -368,11 +343,6 @@
           <w:rtl w:val="0"/>
         </w:rPr>
         <w:t xml:space="preserve">Студенти групи ФІ-03</w:t>
-      </w:r>
-      <w:r>
-        <w:rPr>
-          <w:rtl w:val="0"/>
-        </w:rPr>
       </w:r>
     </w:p>
     <w:p>
@@ -381,8 +351,8 @@
         <w:jc w:val="right"/>
         <w:rPr>
           <w:rFonts w:ascii="Times New Roman" w:cs="Times New Roman" w:eastAsia="Times New Roman" w:hAnsi="Times New Roman"/>
-          <w:sz w:val="24"/>
-          <w:szCs w:val="24"/>
+          <w:sz w:val="28"/>
+          <w:szCs w:val="28"/>
         </w:rPr>
       </w:pPr>
       <w:r>
@@ -393,11 +363,6 @@
           <w:rtl w:val="0"/>
         </w:rPr>
         <w:t xml:space="preserve">Починок Юрій</w:t>
-      </w:r>
-      <w:r>
-        <w:rPr>
-          <w:rtl w:val="0"/>
-        </w:rPr>
       </w:r>
     </w:p>
     <w:p>
@@ -563,8 +528,8 @@
         <w:jc w:val="left"/>
         <w:rPr>
           <w:rFonts w:ascii="Times New Roman" w:cs="Times New Roman" w:eastAsia="Times New Roman" w:hAnsi="Times New Roman"/>
-          <w:sz w:val="34"/>
-          <w:szCs w:val="34"/>
+          <w:sz w:val="28"/>
+          <w:szCs w:val="28"/>
         </w:rPr>
       </w:pPr>
       <w:r>
@@ -579,15 +544,15 @@
         <w:jc w:val="center"/>
         <w:rPr>
           <w:rFonts w:ascii="Times New Roman" w:cs="Times New Roman" w:eastAsia="Times New Roman" w:hAnsi="Times New Roman"/>
-          <w:sz w:val="32"/>
-          <w:szCs w:val="32"/>
-        </w:rPr>
-      </w:pPr>
-      <w:r>
-        <w:rPr>
-          <w:rFonts w:ascii="Times New Roman" w:cs="Times New Roman" w:eastAsia="Times New Roman" w:hAnsi="Times New Roman"/>
-          <w:sz w:val="32"/>
-          <w:szCs w:val="32"/>
+          <w:sz w:val="40"/>
+          <w:szCs w:val="40"/>
+        </w:rPr>
+      </w:pPr>
+      <w:r>
+        <w:rPr>
+          <w:rFonts w:ascii="Times New Roman" w:cs="Times New Roman" w:eastAsia="Times New Roman" w:hAnsi="Times New Roman"/>
+          <w:sz w:val="40"/>
+          <w:szCs w:val="40"/>
           <w:rtl w:val="0"/>
         </w:rPr>
         <w:t xml:space="preserve">КОМП’ЮТЕРНИЙ ПРАКТИКУМ No2</w:t>
@@ -599,15 +564,15 @@
         <w:jc w:val="center"/>
         <w:rPr>
           <w:rFonts w:ascii="Times New Roman" w:cs="Times New Roman" w:eastAsia="Times New Roman" w:hAnsi="Times New Roman"/>
-          <w:sz w:val="32"/>
-          <w:szCs w:val="32"/>
-        </w:rPr>
-      </w:pPr>
-      <w:r>
-        <w:rPr>
-          <w:rFonts w:ascii="Times New Roman" w:cs="Times New Roman" w:eastAsia="Times New Roman" w:hAnsi="Times New Roman"/>
-          <w:sz w:val="32"/>
-          <w:szCs w:val="32"/>
+          <w:sz w:val="36"/>
+          <w:szCs w:val="36"/>
+        </w:rPr>
+      </w:pPr>
+      <w:r>
+        <w:rPr>
+          <w:rFonts w:ascii="Times New Roman" w:cs="Times New Roman" w:eastAsia="Times New Roman" w:hAnsi="Times New Roman"/>
+          <w:sz w:val="36"/>
+          <w:szCs w:val="36"/>
           <w:rtl w:val="0"/>
         </w:rPr>
         <w:t xml:space="preserve">Криптоаналіз шифру Віженера</w:t>
@@ -616,38 +581,56 @@
     <w:p>
       <w:pPr>
         <w:spacing w:after="160" w:line="259" w:lineRule="auto"/>
+        <w:jc w:val="center"/>
+        <w:rPr>
+          <w:rFonts w:ascii="Times New Roman" w:cs="Times New Roman" w:eastAsia="Times New Roman" w:hAnsi="Times New Roman"/>
+          <w:sz w:val="36"/>
+          <w:szCs w:val="36"/>
+        </w:rPr>
+      </w:pPr>
+      <w:r>
+        <w:rPr>
+          <w:rtl w:val="0"/>
+        </w:rPr>
+      </w:r>
+    </w:p>
+    <w:p>
+      <w:pPr>
+        <w:spacing w:after="160" w:line="259" w:lineRule="auto"/>
+        <w:ind w:left="0" w:firstLine="720"/>
         <w:jc w:val="both"/>
         <w:rPr>
           <w:rFonts w:ascii="Times New Roman" w:cs="Times New Roman" w:eastAsia="Times New Roman" w:hAnsi="Times New Roman"/>
-          <w:sz w:val="30"/>
-          <w:szCs w:val="30"/>
-        </w:rPr>
-      </w:pPr>
-      <w:r>
-        <w:rPr>
-          <w:rFonts w:ascii="Times New Roman" w:cs="Times New Roman" w:eastAsia="Times New Roman" w:hAnsi="Times New Roman"/>
-          <w:sz w:val="30"/>
-          <w:szCs w:val="30"/>
-          <w:rtl w:val="0"/>
-        </w:rPr>
-        <w:t xml:space="preserve">Мета роботи</w:t>
-      </w:r>
-    </w:p>
-    <w:p>
-      <w:pPr>
-        <w:spacing w:after="160" w:line="259" w:lineRule="auto"/>
+          <w:sz w:val="28"/>
+          <w:szCs w:val="28"/>
+        </w:rPr>
+      </w:pPr>
+      <w:r>
+        <w:rPr>
+          <w:rFonts w:ascii="Times New Roman" w:cs="Times New Roman" w:eastAsia="Times New Roman" w:hAnsi="Times New Roman"/>
+          <w:sz w:val="28"/>
+          <w:szCs w:val="28"/>
+          <w:rtl w:val="0"/>
+        </w:rPr>
+        <w:t xml:space="preserve">Мета роботи:</w:t>
+      </w:r>
+    </w:p>
+    <w:p>
+      <w:pPr>
+        <w:spacing w:after="160" w:line="259" w:lineRule="auto"/>
+        <w:ind w:firstLine="720"/>
         <w:jc w:val="both"/>
         <w:rPr>
           <w:rFonts w:ascii="Times New Roman" w:cs="Times New Roman" w:eastAsia="Times New Roman" w:hAnsi="Times New Roman"/>
-          <w:sz w:val="30"/>
-          <w:szCs w:val="30"/>
-        </w:rPr>
-      </w:pPr>
-      <w:r>
-        <w:rPr>
-          <w:rFonts w:ascii="Times New Roman" w:cs="Times New Roman" w:eastAsia="Times New Roman" w:hAnsi="Times New Roman"/>
-          <w:sz w:val="30"/>
-          <w:szCs w:val="30"/>
+          <w:sz w:val="28"/>
+          <w:szCs w:val="28"/>
+        </w:rPr>
+      </w:pPr>
+      <w:r>
+        <w:rPr>
+          <w:rFonts w:ascii="Times New Roman" w:cs="Times New Roman" w:eastAsia="Times New Roman" w:hAnsi="Times New Roman"/>
+          <w:sz w:val="28"/>
+          <w:szCs w:val="28"/>
           <w:rtl w:val="0"/>
         </w:rPr>
         <w:t xml:space="preserve">Засвоєння методів частотного криптоаналізу. Здобуття навичок роботи та аналізу потокових шифрів гамування адитивного типу на прикладі шифру Віженера.</w:t>
@@ -659,8 +642,8 @@
         <w:jc w:val="both"/>
         <w:rPr>
           <w:rFonts w:ascii="Times New Roman" w:cs="Times New Roman" w:eastAsia="Times New Roman" w:hAnsi="Times New Roman"/>
-          <w:sz w:val="24"/>
-          <w:szCs w:val="24"/>
+          <w:sz w:val="28"/>
+          <w:szCs w:val="28"/>
         </w:rPr>
       </w:pPr>
       <w:r>
@@ -696,15 +679,15 @@
         <w:jc w:val="both"/>
         <w:rPr>
           <w:rFonts w:ascii="Times New Roman" w:cs="Times New Roman" w:eastAsia="Times New Roman" w:hAnsi="Times New Roman"/>
-          <w:sz w:val="24"/>
-          <w:szCs w:val="24"/>
-        </w:rPr>
-      </w:pPr>
-      <w:r>
-        <w:rPr>
-          <w:rFonts w:ascii="Times New Roman" w:cs="Times New Roman" w:eastAsia="Times New Roman" w:hAnsi="Times New Roman"/>
-          <w:sz w:val="24"/>
-          <w:szCs w:val="24"/>
+          <w:sz w:val="28"/>
+          <w:szCs w:val="28"/>
+        </w:rPr>
+      </w:pPr>
+      <w:r>
+        <w:rPr>
+          <w:rFonts w:ascii="Times New Roman" w:cs="Times New Roman" w:eastAsia="Times New Roman" w:hAnsi="Times New Roman"/>
+          <w:sz w:val="28"/>
+          <w:szCs w:val="28"/>
           <w:rtl w:val="0"/>
         </w:rPr>
         <w:t xml:space="preserve">0. Уважно прочитати методичні вказівки до виконання комп’ютерного практикуму.</w:t>
@@ -717,18 +700,18 @@
         <w:jc w:val="both"/>
         <w:rPr>
           <w:rFonts w:ascii="Times New Roman" w:cs="Times New Roman" w:eastAsia="Times New Roman" w:hAnsi="Times New Roman"/>
-          <w:sz w:val="24"/>
-          <w:szCs w:val="24"/>
-        </w:rPr>
-      </w:pPr>
-      <w:r>
-        <w:rPr>
-          <w:rFonts w:ascii="Times New Roman" w:cs="Times New Roman" w:eastAsia="Times New Roman" w:hAnsi="Times New Roman"/>
-          <w:sz w:val="24"/>
-          <w:szCs w:val="24"/>
-          <w:rtl w:val="0"/>
-        </w:rPr>
-        <w:t xml:space="preserve">1. Самостійно підібрати текст для шифрування (2-3 кб) та ключі довжини r = 2, 3,</w:t>
+          <w:sz w:val="28"/>
+          <w:szCs w:val="28"/>
+        </w:rPr>
+      </w:pPr>
+      <w:r>
+        <w:rPr>
+          <w:rFonts w:ascii="Times New Roman" w:cs="Times New Roman" w:eastAsia="Times New Roman" w:hAnsi="Times New Roman"/>
+          <w:sz w:val="28"/>
+          <w:szCs w:val="28"/>
+          <w:rtl w:val="0"/>
+        </w:rPr>
+        <w:t xml:space="preserve">1. Самостійно підібрати текст для шифрування (2-3 кб) та ключі довжини r = 2, 3, 4, 5, а також довжини 10-20 знаків. Зашифрувати обраний відкритий текст шифром Віженера з цими ключами.</w:t>
       </w:r>
     </w:p>
     <w:p>
@@ -738,18 +721,18 @@
         <w:jc w:val="both"/>
         <w:rPr>
           <w:rFonts w:ascii="Times New Roman" w:cs="Times New Roman" w:eastAsia="Times New Roman" w:hAnsi="Times New Roman"/>
-          <w:sz w:val="24"/>
-          <w:szCs w:val="24"/>
-        </w:rPr>
-      </w:pPr>
-      <w:r>
-        <w:rPr>
-          <w:rFonts w:ascii="Times New Roman" w:cs="Times New Roman" w:eastAsia="Times New Roman" w:hAnsi="Times New Roman"/>
-          <w:sz w:val="24"/>
-          <w:szCs w:val="24"/>
-          <w:rtl w:val="0"/>
-        </w:rPr>
-        <w:t xml:space="preserve">4, 5, а також довжини 10-20 знаків. Зашифрувати обраний відкритий текст шифром</w:t>
+          <w:sz w:val="28"/>
+          <w:szCs w:val="28"/>
+        </w:rPr>
+      </w:pPr>
+      <w:r>
+        <w:rPr>
+          <w:rFonts w:ascii="Times New Roman" w:cs="Times New Roman" w:eastAsia="Times New Roman" w:hAnsi="Times New Roman"/>
+          <w:sz w:val="28"/>
+          <w:szCs w:val="28"/>
+          <w:rtl w:val="0"/>
+        </w:rPr>
+        <w:t xml:space="preserve">2. Підрахувати індекси відповідності I для відкритого тексту та всіх одержаних шифротекстів і порівняти їх значення.</w:t>
       </w:r>
     </w:p>
     <w:p>
@@ -759,18 +742,18 @@
         <w:jc w:val="both"/>
         <w:rPr>
           <w:rFonts w:ascii="Times New Roman" w:cs="Times New Roman" w:eastAsia="Times New Roman" w:hAnsi="Times New Roman"/>
-          <w:sz w:val="24"/>
-          <w:szCs w:val="24"/>
-        </w:rPr>
-      </w:pPr>
-      <w:r>
-        <w:rPr>
-          <w:rFonts w:ascii="Times New Roman" w:cs="Times New Roman" w:eastAsia="Times New Roman" w:hAnsi="Times New Roman"/>
-          <w:sz w:val="24"/>
-          <w:szCs w:val="24"/>
-          <w:rtl w:val="0"/>
-        </w:rPr>
-        <w:t xml:space="preserve">Віженера з цими ключами.</w:t>
+          <w:sz w:val="28"/>
+          <w:szCs w:val="28"/>
+        </w:rPr>
+      </w:pPr>
+      <w:r>
+        <w:rPr>
+          <w:rFonts w:ascii="Times New Roman" w:cs="Times New Roman" w:eastAsia="Times New Roman" w:hAnsi="Times New Roman"/>
+          <w:sz w:val="28"/>
+          <w:szCs w:val="28"/>
+          <w:rtl w:val="0"/>
+        </w:rPr>
+        <w:t xml:space="preserve">3. Використовуючи наведені теоретичні відомості, розшифрувати наданий</w:t>
       </w:r>
     </w:p>
     <w:p>
@@ -780,18 +763,18 @@
         <w:jc w:val="both"/>
         <w:rPr>
           <w:rFonts w:ascii="Times New Roman" w:cs="Times New Roman" w:eastAsia="Times New Roman" w:hAnsi="Times New Roman"/>
-          <w:sz w:val="24"/>
-          <w:szCs w:val="24"/>
-        </w:rPr>
-      </w:pPr>
-      <w:r>
-        <w:rPr>
-          <w:rFonts w:ascii="Times New Roman" w:cs="Times New Roman" w:eastAsia="Times New Roman" w:hAnsi="Times New Roman"/>
-          <w:sz w:val="24"/>
-          <w:szCs w:val="24"/>
-          <w:rtl w:val="0"/>
-        </w:rPr>
-        <w:t xml:space="preserve">2. Підрахувати індекси відповідності I для відкритого тексту та всіх одержаних</w:t>
+          <w:sz w:val="28"/>
+          <w:szCs w:val="28"/>
+        </w:rPr>
+      </w:pPr>
+      <w:r>
+        <w:rPr>
+          <w:rFonts w:ascii="Times New Roman" w:cs="Times New Roman" w:eastAsia="Times New Roman" w:hAnsi="Times New Roman"/>
+          <w:sz w:val="28"/>
+          <w:szCs w:val="28"/>
+          <w:rtl w:val="0"/>
+        </w:rPr>
+        <w:t xml:space="preserve">шифртекст (згідно свого номеру варіанта). Зокрема, необхідно:</w:t>
       </w:r>
     </w:p>
     <w:p>
@@ -801,18 +784,18 @@
         <w:jc w:val="both"/>
         <w:rPr>
           <w:rFonts w:ascii="Times New Roman" w:cs="Times New Roman" w:eastAsia="Times New Roman" w:hAnsi="Times New Roman"/>
-          <w:sz w:val="24"/>
-          <w:szCs w:val="24"/>
-        </w:rPr>
-      </w:pPr>
-      <w:r>
-        <w:rPr>
-          <w:rFonts w:ascii="Times New Roman" w:cs="Times New Roman" w:eastAsia="Times New Roman" w:hAnsi="Times New Roman"/>
-          <w:sz w:val="24"/>
-          <w:szCs w:val="24"/>
-          <w:rtl w:val="0"/>
-        </w:rPr>
-        <w:t xml:space="preserve">шифротекстів і порівняти їх значення.</w:t>
+          <w:sz w:val="28"/>
+          <w:szCs w:val="28"/>
+        </w:rPr>
+      </w:pPr>
+      <w:r>
+        <w:rPr>
+          <w:rFonts w:ascii="Times New Roman" w:cs="Times New Roman" w:eastAsia="Times New Roman" w:hAnsi="Times New Roman"/>
+          <w:sz w:val="28"/>
+          <w:szCs w:val="28"/>
+          <w:rtl w:val="0"/>
+        </w:rPr>
+        <w:t xml:space="preserve">– визначити довжину ключа, використовуючи або метод індексів відповідності, або</w:t>
       </w:r>
     </w:p>
     <w:p>
@@ -822,18 +805,18 @@
         <w:jc w:val="both"/>
         <w:rPr>
           <w:rFonts w:ascii="Times New Roman" w:cs="Times New Roman" w:eastAsia="Times New Roman" w:hAnsi="Times New Roman"/>
-          <w:sz w:val="24"/>
-          <w:szCs w:val="24"/>
-        </w:rPr>
-      </w:pPr>
-      <w:r>
-        <w:rPr>
-          <w:rFonts w:ascii="Times New Roman" w:cs="Times New Roman" w:eastAsia="Times New Roman" w:hAnsi="Times New Roman"/>
-          <w:sz w:val="24"/>
-          <w:szCs w:val="24"/>
-          <w:rtl w:val="0"/>
-        </w:rPr>
-        <w:t xml:space="preserve">3. Використовуючи наведені теоретичні відомості, розшифрувати наданий</w:t>
+          <w:sz w:val="28"/>
+          <w:szCs w:val="28"/>
+        </w:rPr>
+      </w:pPr>
+      <w:r>
+        <w:rPr>
+          <w:rFonts w:ascii="Times New Roman" w:cs="Times New Roman" w:eastAsia="Times New Roman" w:hAnsi="Times New Roman"/>
+          <w:sz w:val="28"/>
+          <w:szCs w:val="28"/>
+          <w:rtl w:val="0"/>
+        </w:rPr>
+        <w:t xml:space="preserve">статистику співпадінь D (на вибір);</w:t>
       </w:r>
     </w:p>
     <w:p>
@@ -843,18 +826,18 @@
         <w:jc w:val="both"/>
         <w:rPr>
           <w:rFonts w:ascii="Times New Roman" w:cs="Times New Roman" w:eastAsia="Times New Roman" w:hAnsi="Times New Roman"/>
-          <w:sz w:val="24"/>
-          <w:szCs w:val="24"/>
-        </w:rPr>
-      </w:pPr>
-      <w:r>
-        <w:rPr>
-          <w:rFonts w:ascii="Times New Roman" w:cs="Times New Roman" w:eastAsia="Times New Roman" w:hAnsi="Times New Roman"/>
-          <w:sz w:val="24"/>
-          <w:szCs w:val="24"/>
-          <w:rtl w:val="0"/>
-        </w:rPr>
-        <w:t xml:space="preserve">шифртекст (згідно свого номеру варіанта). Зокрема, необхідно:</w:t>
+          <w:sz w:val="28"/>
+          <w:szCs w:val="28"/>
+        </w:rPr>
+      </w:pPr>
+      <w:r>
+        <w:rPr>
+          <w:rFonts w:ascii="Times New Roman" w:cs="Times New Roman" w:eastAsia="Times New Roman" w:hAnsi="Times New Roman"/>
+          <w:sz w:val="28"/>
+          <w:szCs w:val="28"/>
+          <w:rtl w:val="0"/>
+        </w:rPr>
+        <w:t xml:space="preserve">– визначити символи ключа, прирівнюючи найчастіші літери у блоці до</w:t>
       </w:r>
     </w:p>
     <w:p>
@@ -864,18 +847,18 @@
         <w:jc w:val="both"/>
         <w:rPr>
           <w:rFonts w:ascii="Times New Roman" w:cs="Times New Roman" w:eastAsia="Times New Roman" w:hAnsi="Times New Roman"/>
-          <w:sz w:val="24"/>
-          <w:szCs w:val="24"/>
-        </w:rPr>
-      </w:pPr>
-      <w:r>
-        <w:rPr>
-          <w:rFonts w:ascii="Times New Roman" w:cs="Times New Roman" w:eastAsia="Times New Roman" w:hAnsi="Times New Roman"/>
-          <w:sz w:val="24"/>
-          <w:szCs w:val="24"/>
-          <w:rtl w:val="0"/>
-        </w:rPr>
-        <w:t xml:space="preserve">– визначити довжину ключа, використовуючи або метод індексів відповідності, або</w:t>
+          <w:sz w:val="28"/>
+          <w:szCs w:val="28"/>
+        </w:rPr>
+      </w:pPr>
+      <w:r>
+        <w:rPr>
+          <w:rFonts w:ascii="Times New Roman" w:cs="Times New Roman" w:eastAsia="Times New Roman" w:hAnsi="Times New Roman"/>
+          <w:sz w:val="28"/>
+          <w:szCs w:val="28"/>
+          <w:rtl w:val="0"/>
+        </w:rPr>
+        <w:t xml:space="preserve">найчастішої літери у мові;</w:t>
       </w:r>
     </w:p>
     <w:p>
@@ -885,18 +868,18 @@
         <w:jc w:val="both"/>
         <w:rPr>
           <w:rFonts w:ascii="Times New Roman" w:cs="Times New Roman" w:eastAsia="Times New Roman" w:hAnsi="Times New Roman"/>
-          <w:sz w:val="24"/>
-          <w:szCs w:val="24"/>
-        </w:rPr>
-      </w:pPr>
-      <w:r>
-        <w:rPr>
-          <w:rFonts w:ascii="Times New Roman" w:cs="Times New Roman" w:eastAsia="Times New Roman" w:hAnsi="Times New Roman"/>
-          <w:sz w:val="24"/>
-          <w:szCs w:val="24"/>
-          <w:rtl w:val="0"/>
-        </w:rPr>
-        <w:t xml:space="preserve">статистику співпадінь D (на вибір);</w:t>
+          <w:sz w:val="28"/>
+          <w:szCs w:val="28"/>
+        </w:rPr>
+      </w:pPr>
+      <w:r>
+        <w:rPr>
+          <w:rFonts w:ascii="Times New Roman" w:cs="Times New Roman" w:eastAsia="Times New Roman" w:hAnsi="Times New Roman"/>
+          <w:sz w:val="28"/>
+          <w:szCs w:val="28"/>
+          <w:rtl w:val="0"/>
+        </w:rPr>
+        <w:t xml:space="preserve">– визначити символи ключа за допомогою функції(Mi(g)) ;</w:t>
       </w:r>
     </w:p>
     <w:p>
@@ -906,102 +889,18 @@
         <w:jc w:val="both"/>
         <w:rPr>
           <w:rFonts w:ascii="Times New Roman" w:cs="Times New Roman" w:eastAsia="Times New Roman" w:hAnsi="Times New Roman"/>
-          <w:sz w:val="24"/>
-          <w:szCs w:val="24"/>
-        </w:rPr>
-      </w:pPr>
-      <w:r>
-        <w:rPr>
-          <w:rFonts w:ascii="Times New Roman" w:cs="Times New Roman" w:eastAsia="Times New Roman" w:hAnsi="Times New Roman"/>
-          <w:sz w:val="24"/>
-          <w:szCs w:val="24"/>
-          <w:rtl w:val="0"/>
-        </w:rPr>
-        <w:t xml:space="preserve">– визначити символи ключа, прирівнюючи найчастіші літери у блоці до</w:t>
-      </w:r>
-    </w:p>
-    <w:p>
-      <w:pPr>
-        <w:spacing w:after="0" w:line="360" w:lineRule="auto"/>
-        <w:ind w:left="0" w:firstLine="0"/>
-        <w:jc w:val="both"/>
-        <w:rPr>
-          <w:rFonts w:ascii="Times New Roman" w:cs="Times New Roman" w:eastAsia="Times New Roman" w:hAnsi="Times New Roman"/>
-          <w:sz w:val="24"/>
-          <w:szCs w:val="24"/>
-        </w:rPr>
-      </w:pPr>
-      <w:r>
-        <w:rPr>
-          <w:rFonts w:ascii="Times New Roman" w:cs="Times New Roman" w:eastAsia="Times New Roman" w:hAnsi="Times New Roman"/>
-          <w:sz w:val="24"/>
-          <w:szCs w:val="24"/>
-          <w:rtl w:val="0"/>
-        </w:rPr>
-        <w:t xml:space="preserve">найчастішої літери у мові;</w:t>
-      </w:r>
-    </w:p>
-    <w:p>
-      <w:pPr>
-        <w:spacing w:after="0" w:line="360" w:lineRule="auto"/>
-        <w:ind w:left="0" w:firstLine="0"/>
-        <w:jc w:val="both"/>
-        <w:rPr>
-          <w:rFonts w:ascii="Times New Roman" w:cs="Times New Roman" w:eastAsia="Times New Roman" w:hAnsi="Times New Roman"/>
-          <w:sz w:val="24"/>
-          <w:szCs w:val="24"/>
-        </w:rPr>
-      </w:pPr>
-      <w:r>
-        <w:rPr>
-          <w:rFonts w:ascii="Times New Roman" w:cs="Times New Roman" w:eastAsia="Times New Roman" w:hAnsi="Times New Roman"/>
-          <w:sz w:val="24"/>
-          <w:szCs w:val="24"/>
-          <w:rtl w:val="0"/>
-        </w:rPr>
-        <w:t xml:space="preserve">– визначити символи ключа за допомогою функції)(gMi ;</w:t>
-      </w:r>
-    </w:p>
-    <w:p>
-      <w:pPr>
-        <w:spacing w:after="0" w:line="360" w:lineRule="auto"/>
-        <w:ind w:left="0" w:firstLine="0"/>
-        <w:jc w:val="both"/>
-        <w:rPr>
-          <w:rFonts w:ascii="Times New Roman" w:cs="Times New Roman" w:eastAsia="Times New Roman" w:hAnsi="Times New Roman"/>
-          <w:sz w:val="24"/>
-          <w:szCs w:val="24"/>
-        </w:rPr>
-      </w:pPr>
-      <w:r>
-        <w:rPr>
-          <w:rFonts w:ascii="Times New Roman" w:cs="Times New Roman" w:eastAsia="Times New Roman" w:hAnsi="Times New Roman"/>
-          <w:sz w:val="24"/>
-          <w:szCs w:val="24"/>
-          <w:rtl w:val="0"/>
-        </w:rPr>
-        <w:t xml:space="preserve">– розшифрувати текст, використовуючи знайдений ключ; в разі необхідності</w:t>
-      </w:r>
-    </w:p>
-    <w:p>
-      <w:pPr>
-        <w:spacing w:after="0" w:line="360" w:lineRule="auto"/>
-        <w:ind w:left="0" w:firstLine="0"/>
-        <w:jc w:val="both"/>
-        <w:rPr>
-          <w:rFonts w:ascii="Times New Roman" w:cs="Times New Roman" w:eastAsia="Times New Roman" w:hAnsi="Times New Roman"/>
-          <w:sz w:val="24"/>
-          <w:szCs w:val="24"/>
-        </w:rPr>
-      </w:pPr>
-      <w:r>
-        <w:rPr>
-          <w:rFonts w:ascii="Times New Roman" w:cs="Times New Roman" w:eastAsia="Times New Roman" w:hAnsi="Times New Roman"/>
-          <w:sz w:val="24"/>
-          <w:szCs w:val="24"/>
-          <w:rtl w:val="0"/>
-        </w:rPr>
-        <w:t xml:space="preserve">скорегувати ключ.</w:t>
+          <w:sz w:val="28"/>
+          <w:szCs w:val="28"/>
+        </w:rPr>
+      </w:pPr>
+      <w:r>
+        <w:rPr>
+          <w:rFonts w:ascii="Times New Roman" w:cs="Times New Roman" w:eastAsia="Times New Roman" w:hAnsi="Times New Roman"/>
+          <w:sz w:val="28"/>
+          <w:szCs w:val="28"/>
+          <w:rtl w:val="0"/>
+        </w:rPr>
+        <w:t xml:space="preserve">– розшифрувати текст, використовуючи знайдений ключ; в разі необхідності скорегувати ключ.</w:t>
       </w:r>
     </w:p>
     <w:p>
@@ -1011,8 +910,8 @@
         <w:jc w:val="both"/>
         <w:rPr>
           <w:rFonts w:ascii="Times New Roman" w:cs="Times New Roman" w:eastAsia="Times New Roman" w:hAnsi="Times New Roman"/>
-          <w:sz w:val="24"/>
-          <w:szCs w:val="24"/>
+          <w:sz w:val="28"/>
+          <w:szCs w:val="28"/>
         </w:rPr>
       </w:pPr>
       <w:r>
@@ -1039,6 +938,22 @@
           <w:rtl w:val="0"/>
         </w:rPr>
         <w:t xml:space="preserve">Хід роботи</w:t>
+      </w:r>
+    </w:p>
+    <w:p>
+      <w:pPr>
+        <w:spacing w:after="160" w:line="259" w:lineRule="auto"/>
+        <w:jc w:val="center"/>
+        <w:rPr>
+          <w:rFonts w:ascii="Times New Roman" w:cs="Times New Roman" w:eastAsia="Times New Roman" w:hAnsi="Times New Roman"/>
+          <w:sz w:val="28"/>
+          <w:szCs w:val="28"/>
+        </w:rPr>
+      </w:pPr>
+      <w:r>
+        <w:rPr>
+          <w:rtl w:val="0"/>
+        </w:rPr>
       </w:r>
     </w:p>
     <w:p>
@@ -1047,22 +962,22 @@
           <w:ilvl w:val="0"/>
           <w:numId w:val="1"/>
         </w:numPr>
-        <w:spacing w:after="160" w:line="259" w:lineRule="auto"/>
+        <w:spacing w:after="0" w:line="259" w:lineRule="auto"/>
         <w:ind w:left="720" w:hanging="360"/>
         <w:rPr>
           <w:rFonts w:ascii="Times New Roman" w:cs="Times New Roman" w:eastAsia="Times New Roman" w:hAnsi="Times New Roman"/>
-          <w:sz w:val="24"/>
-          <w:szCs w:val="24"/>
-        </w:rPr>
-      </w:pPr>
-      <w:r>
-        <w:rPr>
-          <w:rFonts w:ascii="Times New Roman" w:cs="Times New Roman" w:eastAsia="Times New Roman" w:hAnsi="Times New Roman"/>
-          <w:sz w:val="24"/>
-          <w:szCs w:val="24"/>
-          <w:rtl w:val="0"/>
-        </w:rPr>
-        <w:t xml:space="preserve">опис труднощів, що виникали, та шляхів їх розв’язання;</w:t>
+          <w:sz w:val="28"/>
+          <w:szCs w:val="28"/>
+        </w:rPr>
+      </w:pPr>
+      <w:r>
+        <w:rPr>
+          <w:rFonts w:ascii="Times New Roman" w:cs="Times New Roman" w:eastAsia="Times New Roman" w:hAnsi="Times New Roman"/>
+          <w:sz w:val="28"/>
+          <w:szCs w:val="28"/>
+          <w:rtl w:val="0"/>
+        </w:rPr>
+        <w:t xml:space="preserve">Труднощі: ненавиджу python і всі ці позначення в методичці. Більше труднощів не виникало.</w:t>
       </w:r>
     </w:p>
     <w:p>
@@ -1075,188 +990,24 @@
         <w:ind w:left="720" w:hanging="360"/>
         <w:rPr>
           <w:rFonts w:ascii="Times New Roman" w:cs="Times New Roman" w:eastAsia="Times New Roman" w:hAnsi="Times New Roman"/>
-          <w:sz w:val="24"/>
-          <w:szCs w:val="24"/>
-        </w:rPr>
-      </w:pPr>
-      <w:r>
-        <w:rPr>
-          <w:rFonts w:ascii="Times New Roman" w:cs="Times New Roman" w:eastAsia="Times New Roman" w:hAnsi="Times New Roman"/>
-          <w:sz w:val="24"/>
-          <w:szCs w:val="24"/>
-          <w:rtl w:val="0"/>
-        </w:rPr>
-        <w:t xml:space="preserve">обчислені значення індексів відповідностіrI для вказаних значень r (подати у вигляді таблиці та діаграми);</w:t>
-      </w:r>
-    </w:p>
-    <w:p>
-      <w:pPr>
-        <w:numPr>
-          <w:ilvl w:val="0"/>
-          <w:numId w:val="1"/>
-        </w:numPr>
-        <w:spacing w:after="160" w:line="259" w:lineRule="auto"/>
-        <w:ind w:left="720" w:hanging="360"/>
-        <w:rPr>
-          <w:rFonts w:ascii="Times New Roman" w:cs="Times New Roman" w:eastAsia="Times New Roman" w:hAnsi="Times New Roman"/>
-          <w:sz w:val="24"/>
-          <w:szCs w:val="24"/>
-        </w:rPr>
-      </w:pPr>
-      <w:r>
-        <w:rPr>
-          <w:rFonts w:ascii="Times New Roman" w:cs="Times New Roman" w:eastAsia="Times New Roman" w:hAnsi="Times New Roman"/>
-          <w:sz w:val="24"/>
-          <w:szCs w:val="24"/>
-          <w:rtl w:val="0"/>
-        </w:rPr>
-        <w:t xml:space="preserve">обчислену послідовність D або набори значень індексів відповідності, одержаних при встановленні довжини ключа шифру Віженера (подати у вигляді таблиці та діаграми);</w:t>
-      </w:r>
-    </w:p>
-    <w:p>
-      <w:pPr>
-        <w:numPr>
-          <w:ilvl w:val="0"/>
-          <w:numId w:val="1"/>
-        </w:numPr>
-        <w:spacing w:after="160" w:line="259" w:lineRule="auto"/>
-        <w:ind w:left="720" w:hanging="360"/>
-        <w:rPr>
-          <w:rFonts w:ascii="Times New Roman" w:cs="Times New Roman" w:eastAsia="Times New Roman" w:hAnsi="Times New Roman"/>
-          <w:sz w:val="24"/>
-          <w:szCs w:val="24"/>
-        </w:rPr>
-      </w:pPr>
-      <w:r>
-        <w:rPr>
-          <w:rFonts w:ascii="Times New Roman" w:cs="Times New Roman" w:eastAsia="Times New Roman" w:hAnsi="Times New Roman"/>
-          <w:sz w:val="24"/>
-          <w:szCs w:val="24"/>
-          <w:rtl w:val="0"/>
-        </w:rPr>
-        <w:t xml:space="preserve">значення ключа, одержане шляхом співставлення найчастіших літер блоків найчастішій літері мови;</w:t>
-      </w:r>
-    </w:p>
-    <w:p>
-      <w:pPr>
-        <w:numPr>
-          <w:ilvl w:val="0"/>
-          <w:numId w:val="1"/>
-        </w:numPr>
-        <w:spacing w:after="160" w:line="259" w:lineRule="auto"/>
-        <w:ind w:left="720" w:hanging="360"/>
-        <w:rPr>
-          <w:rFonts w:ascii="Times New Roman" w:cs="Times New Roman" w:eastAsia="Times New Roman" w:hAnsi="Times New Roman"/>
-          <w:sz w:val="24"/>
-          <w:szCs w:val="24"/>
-        </w:rPr>
-      </w:pPr>
-      <w:r>
-        <w:rPr>
-          <w:rFonts w:ascii="Times New Roman" w:cs="Times New Roman" w:eastAsia="Times New Roman" w:hAnsi="Times New Roman"/>
-          <w:sz w:val="24"/>
-          <w:szCs w:val="24"/>
-          <w:rtl w:val="0"/>
-        </w:rPr>
-        <w:t xml:space="preserve">значення ключа, одержане із використанням функції)(gMi ;скореговане значення ключа (за необхідності);</w:t>
-      </w:r>
-    </w:p>
-    <w:p>
-      <w:pPr>
-        <w:numPr>
-          <w:ilvl w:val="0"/>
-          <w:numId w:val="1"/>
-        </w:numPr>
-        <w:spacing w:after="160" w:line="259" w:lineRule="auto"/>
-        <w:ind w:left="720" w:hanging="360"/>
-        <w:rPr>
-          <w:rFonts w:ascii="Times New Roman" w:cs="Times New Roman" w:eastAsia="Times New Roman" w:hAnsi="Times New Roman"/>
-          <w:sz w:val="24"/>
-          <w:szCs w:val="24"/>
-        </w:rPr>
-      </w:pPr>
-      <w:r>
-        <w:rPr>
-          <w:rFonts w:ascii="Times New Roman" w:cs="Times New Roman" w:eastAsia="Times New Roman" w:hAnsi="Times New Roman"/>
-          <w:sz w:val="24"/>
-          <w:szCs w:val="24"/>
-          <w:rtl w:val="0"/>
-        </w:rPr>
-        <w:t xml:space="preserve">–фрагмент шифрованого тексту (відповідно до варіанту завдання) та результати його розшифрування усіма знайденими варіантами ключа – 5-10 рядочків;</w:t>
-      </w:r>
-    </w:p>
-    <w:p>
-      <w:pPr>
-        <w:numPr>
-          <w:ilvl w:val="0"/>
-          <w:numId w:val="1"/>
-        </w:numPr>
-        <w:spacing w:after="160" w:line="259" w:lineRule="auto"/>
-        <w:ind w:left="720" w:hanging="360"/>
-        <w:rPr>
-          <w:rFonts w:ascii="Times New Roman" w:cs="Times New Roman" w:eastAsia="Times New Roman" w:hAnsi="Times New Roman"/>
-          <w:sz w:val="24"/>
-          <w:szCs w:val="24"/>
-        </w:rPr>
-      </w:pPr>
-      <w:r>
-        <w:rPr>
-          <w:rFonts w:ascii="Times New Roman" w:cs="Times New Roman" w:eastAsia="Times New Roman" w:hAnsi="Times New Roman"/>
-          <w:sz w:val="24"/>
-          <w:szCs w:val="24"/>
-          <w:rtl w:val="0"/>
-        </w:rPr>
-        <w:t xml:space="preserve">– висновки</w:t>
-      </w:r>
-    </w:p>
-    <w:p>
-      <w:pPr>
-        <w:numPr>
-          <w:ilvl w:val="0"/>
-          <w:numId w:val="2"/>
-        </w:numPr>
-        <w:spacing w:after="0" w:afterAutospacing="0" w:line="259" w:lineRule="auto"/>
-        <w:ind w:left="720" w:hanging="360"/>
-        <w:rPr>
-          <w:rFonts w:ascii="Times New Roman" w:cs="Times New Roman" w:eastAsia="Times New Roman" w:hAnsi="Times New Roman"/>
-          <w:sz w:val="28"/>
-          <w:szCs w:val="28"/>
-        </w:rPr>
-      </w:pPr>
-      <w:r>
-        <w:rPr>
-          <w:rFonts w:ascii="Times New Roman" w:cs="Times New Roman" w:eastAsia="Times New Roman" w:hAnsi="Times New Roman"/>
-          <w:sz w:val="28"/>
-          <w:szCs w:val="28"/>
-          <w:rtl w:val="0"/>
-        </w:rPr>
-        <w:t xml:space="preserve">Труднощі: ненавиджу python і всі ці позначення в методичці. Більше труднощів не виникало.</w:t>
-      </w:r>
-    </w:p>
-    <w:p>
-      <w:pPr>
-        <w:numPr>
-          <w:ilvl w:val="0"/>
-          <w:numId w:val="2"/>
-        </w:numPr>
-        <w:spacing w:after="160" w:line="259" w:lineRule="auto"/>
-        <w:ind w:left="720" w:hanging="360"/>
-        <w:rPr>
-          <w:rFonts w:ascii="Times New Roman" w:cs="Times New Roman" w:eastAsia="Times New Roman" w:hAnsi="Times New Roman"/>
-          <w:sz w:val="28"/>
-          <w:szCs w:val="28"/>
-        </w:rPr>
-      </w:pPr>
-      <w:r>
-        <w:rPr>
-          <w:rtl w:val="0"/>
-        </w:rPr>
+          <w:sz w:val="28"/>
+          <w:szCs w:val="28"/>
+        </w:rPr>
+      </w:pPr>
+      <w:r>
+        <w:rPr>
+          <w:rFonts w:ascii="Times New Roman" w:cs="Times New Roman" w:eastAsia="Times New Roman" w:hAnsi="Times New Roman"/>
+          <w:sz w:val="28"/>
+          <w:szCs w:val="28"/>
+          <w:rtl w:val="0"/>
+        </w:rPr>
+        <w:t xml:space="preserve">Таблиця порівнянь індексу відповідності:</w:t>
       </w:r>
     </w:p>
     <w:tbl>
       <w:tblPr>
         <w:tblStyle w:val="Table1"/>
-        <w:tblW w:w="8309.0" w:type="dxa"/>
+        <w:tblW w:w="8308.999999999998" w:type="dxa"/>
         <w:jc w:val="left"/>
         <w:tblInd w:w="720.0" w:type="dxa"/>
         <w:tblBorders>
@@ -1303,7 +1054,6 @@
             <w:pPr>
               <w:keepNext w:val="0"/>
               <w:keepLines w:val="0"/>
-              <w:pageBreakBefore w:val="0"/>
               <w:widowControl w:val="0"/>
               <w:pBdr>
                 <w:top w:space="0" w:sz="0" w:val="nil"/>
@@ -1348,7 +1098,6 @@
             <w:pPr>
               <w:keepNext w:val="0"/>
               <w:keepLines w:val="0"/>
-              <w:pageBreakBefore w:val="0"/>
               <w:widowControl w:val="0"/>
               <w:pBdr>
                 <w:top w:space="0" w:sz="0" w:val="nil"/>
@@ -1374,7 +1123,7 @@
                 <w:szCs w:val="28"/>
                 <w:rtl w:val="0"/>
               </w:rPr>
-              <w:t xml:space="preserve">Очікуване</w:t>
+              <w:t xml:space="preserve">I_r (ВТ)</w:t>
             </w:r>
           </w:p>
         </w:tc>
@@ -1406,7 +1155,7 @@
                 <w:szCs w:val="28"/>
                 <w:rtl w:val="0"/>
               </w:rPr>
-              <w:t xml:space="preserve">Реальне</w:t>
+              <w:t xml:space="preserve">I_r (ШТ)</w:t>
             </w:r>
           </w:p>
         </w:tc>
@@ -1431,7 +1180,6 @@
             <w:pPr>
               <w:keepNext w:val="0"/>
               <w:keepLines w:val="0"/>
-              <w:pageBreakBefore w:val="0"/>
               <w:widowControl w:val="0"/>
               <w:pBdr>
                 <w:top w:space="0" w:sz="0" w:val="nil"/>
@@ -1446,15 +1194,15 @@
               <w:jc w:val="left"/>
               <w:rPr>
                 <w:rFonts w:ascii="Times New Roman" w:cs="Times New Roman" w:eastAsia="Times New Roman" w:hAnsi="Times New Roman"/>
-                <w:sz w:val="26"/>
-                <w:szCs w:val="26"/>
+                <w:sz w:val="28"/>
+                <w:szCs w:val="28"/>
               </w:rPr>
             </w:pPr>
             <w:r>
               <w:rPr>
                 <w:rFonts w:ascii="Times New Roman" w:cs="Times New Roman" w:eastAsia="Times New Roman" w:hAnsi="Times New Roman"/>
-                <w:sz w:val="26"/>
-                <w:szCs w:val="26"/>
+                <w:sz w:val="28"/>
+                <w:szCs w:val="28"/>
                 <w:rtl w:val="0"/>
               </w:rPr>
               <w:t xml:space="preserve">r  =  2</w:t>
@@ -1476,7 +1224,6 @@
             <w:pPr>
               <w:keepNext w:val="0"/>
               <w:keepLines w:val="0"/>
-              <w:pageBreakBefore w:val="0"/>
               <w:widowControl w:val="0"/>
               <w:pBdr>
                 <w:top w:space="0" w:sz="0" w:val="nil"/>
@@ -1491,23 +1238,18 @@
               <w:jc w:val="left"/>
               <w:rPr>
                 <w:rFonts w:ascii="Times New Roman" w:cs="Times New Roman" w:eastAsia="Times New Roman" w:hAnsi="Times New Roman"/>
-                <w:sz w:val="26"/>
-                <w:szCs w:val="26"/>
+                <w:sz w:val="28"/>
+                <w:szCs w:val="28"/>
               </w:rPr>
             </w:pPr>
             <w:r>
               <w:rPr>
                 <w:rFonts w:ascii="Times New Roman" w:cs="Times New Roman" w:eastAsia="Times New Roman" w:hAnsi="Times New Roman"/>
-                <w:sz w:val="26"/>
-                <w:szCs w:val="26"/>
+                <w:sz w:val="28"/>
+                <w:szCs w:val="28"/>
                 <w:rtl w:val="0"/>
               </w:rPr>
               <w:t xml:space="preserve">0.046552115384551486 </w:t>
-            </w:r>
-            <w:r>
-              <w:rPr>
-                <w:rtl w:val="0"/>
-              </w:rPr>
             </w:r>
           </w:p>
         </w:tc>
@@ -1528,23 +1270,18 @@
               <w:spacing w:line="240" w:lineRule="auto"/>
               <w:rPr>
                 <w:rFonts w:ascii="Times New Roman" w:cs="Times New Roman" w:eastAsia="Times New Roman" w:hAnsi="Times New Roman"/>
-                <w:sz w:val="26"/>
-                <w:szCs w:val="26"/>
+                <w:sz w:val="28"/>
+                <w:szCs w:val="28"/>
               </w:rPr>
             </w:pPr>
             <w:r>
               <w:rPr>
                 <w:rFonts w:ascii="Times New Roman" w:cs="Times New Roman" w:eastAsia="Times New Roman" w:hAnsi="Times New Roman"/>
-                <w:sz w:val="26"/>
-                <w:szCs w:val="26"/>
+                <w:sz w:val="28"/>
+                <w:szCs w:val="28"/>
                 <w:rtl w:val="0"/>
               </w:rPr>
               <w:t xml:space="preserve">0.03382802753796357</w:t>
-            </w:r>
-            <w:r>
-              <w:rPr>
-                <w:rtl w:val="0"/>
-              </w:rPr>
             </w:r>
           </w:p>
         </w:tc>
@@ -1571,15 +1308,15 @@
               <w:spacing w:line="240" w:lineRule="auto"/>
               <w:rPr>
                 <w:rFonts w:ascii="Times New Roman" w:cs="Times New Roman" w:eastAsia="Times New Roman" w:hAnsi="Times New Roman"/>
-                <w:sz w:val="26"/>
-                <w:szCs w:val="26"/>
+                <w:sz w:val="28"/>
+                <w:szCs w:val="28"/>
               </w:rPr>
             </w:pPr>
             <w:r>
               <w:rPr>
                 <w:rFonts w:ascii="Times New Roman" w:cs="Times New Roman" w:eastAsia="Times New Roman" w:hAnsi="Times New Roman"/>
-                <w:sz w:val="26"/>
-                <w:szCs w:val="26"/>
+                <w:sz w:val="28"/>
+                <w:szCs w:val="28"/>
                 <w:rtl w:val="0"/>
               </w:rPr>
               <w:t xml:space="preserve">r  =  3</w:t>
@@ -1603,23 +1340,18 @@
               <w:spacing w:line="240" w:lineRule="auto"/>
               <w:rPr>
                 <w:rFonts w:ascii="Times New Roman" w:cs="Times New Roman" w:eastAsia="Times New Roman" w:hAnsi="Times New Roman"/>
-                <w:sz w:val="26"/>
-                <w:szCs w:val="26"/>
+                <w:sz w:val="28"/>
+                <w:szCs w:val="28"/>
               </w:rPr>
             </w:pPr>
             <w:r>
               <w:rPr>
                 <w:rFonts w:ascii="Times New Roman" w:cs="Times New Roman" w:eastAsia="Times New Roman" w:hAnsi="Times New Roman"/>
-                <w:sz w:val="26"/>
-                <w:szCs w:val="26"/>
+                <w:sz w:val="28"/>
+                <w:szCs w:val="28"/>
                 <w:rtl w:val="0"/>
               </w:rPr>
               <w:t xml:space="preserve">0.03881746184420321 </w:t>
-            </w:r>
-            <w:r>
-              <w:rPr>
-                <w:rtl w:val="0"/>
-              </w:rPr>
             </w:r>
           </w:p>
         </w:tc>
@@ -1640,23 +1372,18 @@
               <w:spacing w:line="240" w:lineRule="auto"/>
               <w:rPr>
                 <w:rFonts w:ascii="Times New Roman" w:cs="Times New Roman" w:eastAsia="Times New Roman" w:hAnsi="Times New Roman"/>
-                <w:sz w:val="26"/>
-                <w:szCs w:val="26"/>
+                <w:sz w:val="28"/>
+                <w:szCs w:val="28"/>
               </w:rPr>
             </w:pPr>
             <w:r>
               <w:rPr>
                 <w:rFonts w:ascii="Times New Roman" w:cs="Times New Roman" w:eastAsia="Times New Roman" w:hAnsi="Times New Roman"/>
-                <w:sz w:val="26"/>
-                <w:szCs w:val="26"/>
+                <w:sz w:val="28"/>
+                <w:szCs w:val="28"/>
                 <w:rtl w:val="0"/>
               </w:rPr>
               <w:t xml:space="preserve">0.03382802753796357</w:t>
-            </w:r>
-            <w:r>
-              <w:rPr>
-                <w:rtl w:val="0"/>
-              </w:rPr>
             </w:r>
           </w:p>
         </w:tc>
@@ -1683,15 +1410,15 @@
               <w:spacing w:line="240" w:lineRule="auto"/>
               <w:rPr>
                 <w:rFonts w:ascii="Times New Roman" w:cs="Times New Roman" w:eastAsia="Times New Roman" w:hAnsi="Times New Roman"/>
-                <w:sz w:val="26"/>
-                <w:szCs w:val="26"/>
+                <w:sz w:val="28"/>
+                <w:szCs w:val="28"/>
               </w:rPr>
             </w:pPr>
             <w:r>
               <w:rPr>
                 <w:rFonts w:ascii="Times New Roman" w:cs="Times New Roman" w:eastAsia="Times New Roman" w:hAnsi="Times New Roman"/>
-                <w:sz w:val="26"/>
-                <w:szCs w:val="26"/>
+                <w:sz w:val="28"/>
+                <w:szCs w:val="28"/>
                 <w:rtl w:val="0"/>
               </w:rPr>
               <w:t xml:space="preserve">r  =  4</w:t>
@@ -1715,23 +1442,18 @@
               <w:spacing w:line="240" w:lineRule="auto"/>
               <w:rPr>
                 <w:rFonts w:ascii="Times New Roman" w:cs="Times New Roman" w:eastAsia="Times New Roman" w:hAnsi="Times New Roman"/>
-                <w:sz w:val="26"/>
-                <w:szCs w:val="26"/>
+                <w:sz w:val="28"/>
+                <w:szCs w:val="28"/>
               </w:rPr>
             </w:pPr>
             <w:r>
               <w:rPr>
                 <w:rFonts w:ascii="Times New Roman" w:cs="Times New Roman" w:eastAsia="Times New Roman" w:hAnsi="Times New Roman"/>
-                <w:sz w:val="26"/>
-                <w:szCs w:val="26"/>
+                <w:sz w:val="28"/>
+                <w:szCs w:val="28"/>
                 <w:rtl w:val="0"/>
               </w:rPr>
               <w:t xml:space="preserve">0.035240516826360015 </w:t>
-            </w:r>
-            <w:r>
-              <w:rPr>
-                <w:rtl w:val="0"/>
-              </w:rPr>
             </w:r>
           </w:p>
         </w:tc>
@@ -1752,23 +1474,18 @@
               <w:spacing w:line="240" w:lineRule="auto"/>
               <w:rPr>
                 <w:rFonts w:ascii="Times New Roman" w:cs="Times New Roman" w:eastAsia="Times New Roman" w:hAnsi="Times New Roman"/>
-                <w:sz w:val="26"/>
-                <w:szCs w:val="26"/>
+                <w:sz w:val="28"/>
+                <w:szCs w:val="28"/>
               </w:rPr>
             </w:pPr>
             <w:r>
               <w:rPr>
                 <w:rFonts w:ascii="Times New Roman" w:cs="Times New Roman" w:eastAsia="Times New Roman" w:hAnsi="Times New Roman"/>
-                <w:sz w:val="26"/>
-                <w:szCs w:val="26"/>
+                <w:sz w:val="28"/>
+                <w:szCs w:val="28"/>
                 <w:rtl w:val="0"/>
               </w:rPr>
               <w:t xml:space="preserve">0.03382802753796357</w:t>
-            </w:r>
-            <w:r>
-              <w:rPr>
-                <w:rtl w:val="0"/>
-              </w:rPr>
             </w:r>
           </w:p>
         </w:tc>
@@ -1795,15 +1512,15 @@
               <w:spacing w:line="240" w:lineRule="auto"/>
               <w:rPr>
                 <w:rFonts w:ascii="Times New Roman" w:cs="Times New Roman" w:eastAsia="Times New Roman" w:hAnsi="Times New Roman"/>
-                <w:sz w:val="26"/>
-                <w:szCs w:val="26"/>
+                <w:sz w:val="28"/>
+                <w:szCs w:val="28"/>
               </w:rPr>
             </w:pPr>
             <w:r>
               <w:rPr>
                 <w:rFonts w:ascii="Times New Roman" w:cs="Times New Roman" w:eastAsia="Times New Roman" w:hAnsi="Times New Roman"/>
-                <w:sz w:val="26"/>
-                <w:szCs w:val="26"/>
+                <w:sz w:val="28"/>
+                <w:szCs w:val="28"/>
                 <w:rtl w:val="0"/>
               </w:rPr>
               <w:t xml:space="preserve">r  =  5</w:t>
@@ -1827,23 +1544,18 @@
               <w:spacing w:line="240" w:lineRule="auto"/>
               <w:rPr>
                 <w:rFonts w:ascii="Times New Roman" w:cs="Times New Roman" w:eastAsia="Times New Roman" w:hAnsi="Times New Roman"/>
-                <w:sz w:val="26"/>
-                <w:szCs w:val="26"/>
+                <w:sz w:val="28"/>
+                <w:szCs w:val="28"/>
               </w:rPr>
             </w:pPr>
             <w:r>
               <w:rPr>
                 <w:rFonts w:ascii="Times New Roman" w:cs="Times New Roman" w:eastAsia="Times New Roman" w:hAnsi="Times New Roman"/>
-                <w:sz w:val="26"/>
-                <w:szCs w:val="26"/>
+                <w:sz w:val="28"/>
+                <w:szCs w:val="28"/>
                 <w:rtl w:val="0"/>
               </w:rPr>
               <w:t xml:space="preserve">0.04054380461893043 </w:t>
-            </w:r>
-            <w:r>
-              <w:rPr>
-                <w:rtl w:val="0"/>
-              </w:rPr>
             </w:r>
           </w:p>
         </w:tc>
@@ -1864,23 +1576,18 @@
               <w:spacing w:line="240" w:lineRule="auto"/>
               <w:rPr>
                 <w:rFonts w:ascii="Times New Roman" w:cs="Times New Roman" w:eastAsia="Times New Roman" w:hAnsi="Times New Roman"/>
-                <w:sz w:val="26"/>
-                <w:szCs w:val="26"/>
+                <w:sz w:val="28"/>
+                <w:szCs w:val="28"/>
               </w:rPr>
             </w:pPr>
             <w:r>
               <w:rPr>
                 <w:rFonts w:ascii="Times New Roman" w:cs="Times New Roman" w:eastAsia="Times New Roman" w:hAnsi="Times New Roman"/>
-                <w:sz w:val="26"/>
-                <w:szCs w:val="26"/>
+                <w:sz w:val="28"/>
+                <w:szCs w:val="28"/>
                 <w:rtl w:val="0"/>
               </w:rPr>
               <w:t xml:space="preserve">0.03382802753796357</w:t>
-            </w:r>
-            <w:r>
-              <w:rPr>
-                <w:rtl w:val="0"/>
-              </w:rPr>
             </w:r>
           </w:p>
         </w:tc>
@@ -1907,15 +1614,15 @@
               <w:spacing w:line="240" w:lineRule="auto"/>
               <w:rPr>
                 <w:rFonts w:ascii="Times New Roman" w:cs="Times New Roman" w:eastAsia="Times New Roman" w:hAnsi="Times New Roman"/>
-                <w:sz w:val="26"/>
-                <w:szCs w:val="26"/>
+                <w:sz w:val="28"/>
+                <w:szCs w:val="28"/>
               </w:rPr>
             </w:pPr>
             <w:r>
               <w:rPr>
                 <w:rFonts w:ascii="Times New Roman" w:cs="Times New Roman" w:eastAsia="Times New Roman" w:hAnsi="Times New Roman"/>
-                <w:sz w:val="26"/>
-                <w:szCs w:val="26"/>
+                <w:sz w:val="28"/>
+                <w:szCs w:val="28"/>
                 <w:rtl w:val="0"/>
               </w:rPr>
               <w:t xml:space="preserve">r  =  10</w:t>
@@ -1939,23 +1646,18 @@
               <w:spacing w:line="240" w:lineRule="auto"/>
               <w:rPr>
                 <w:rFonts w:ascii="Times New Roman" w:cs="Times New Roman" w:eastAsia="Times New Roman" w:hAnsi="Times New Roman"/>
-                <w:sz w:val="26"/>
-                <w:szCs w:val="26"/>
+                <w:sz w:val="28"/>
+                <w:szCs w:val="28"/>
               </w:rPr>
             </w:pPr>
             <w:r>
               <w:rPr>
                 <w:rFonts w:ascii="Times New Roman" w:cs="Times New Roman" w:eastAsia="Times New Roman" w:hAnsi="Times New Roman"/>
-                <w:sz w:val="26"/>
-                <w:szCs w:val="26"/>
+                <w:sz w:val="28"/>
+                <w:szCs w:val="28"/>
                 <w:rtl w:val="0"/>
               </w:rPr>
               <w:t xml:space="preserve">0.03418696930159866 </w:t>
-            </w:r>
-            <w:r>
-              <w:rPr>
-                <w:rtl w:val="0"/>
-              </w:rPr>
             </w:r>
           </w:p>
         </w:tc>
@@ -1976,23 +1678,18 @@
               <w:spacing w:line="240" w:lineRule="auto"/>
               <w:rPr>
                 <w:rFonts w:ascii="Times New Roman" w:cs="Times New Roman" w:eastAsia="Times New Roman" w:hAnsi="Times New Roman"/>
-                <w:sz w:val="26"/>
-                <w:szCs w:val="26"/>
+                <w:sz w:val="28"/>
+                <w:szCs w:val="28"/>
               </w:rPr>
             </w:pPr>
             <w:r>
               <w:rPr>
                 <w:rFonts w:ascii="Times New Roman" w:cs="Times New Roman" w:eastAsia="Times New Roman" w:hAnsi="Times New Roman"/>
-                <w:sz w:val="26"/>
-                <w:szCs w:val="26"/>
+                <w:sz w:val="28"/>
+                <w:szCs w:val="28"/>
                 <w:rtl w:val="0"/>
               </w:rPr>
               <w:t xml:space="preserve">0.03382802753796357</w:t>
-            </w:r>
-            <w:r>
-              <w:rPr>
-                <w:rtl w:val="0"/>
-              </w:rPr>
             </w:r>
           </w:p>
         </w:tc>
@@ -2019,15 +1716,15 @@
               <w:spacing w:line="240" w:lineRule="auto"/>
               <w:rPr>
                 <w:rFonts w:ascii="Times New Roman" w:cs="Times New Roman" w:eastAsia="Times New Roman" w:hAnsi="Times New Roman"/>
-                <w:sz w:val="26"/>
-                <w:szCs w:val="26"/>
+                <w:sz w:val="28"/>
+                <w:szCs w:val="28"/>
               </w:rPr>
             </w:pPr>
             <w:r>
               <w:rPr>
                 <w:rFonts w:ascii="Times New Roman" w:cs="Times New Roman" w:eastAsia="Times New Roman" w:hAnsi="Times New Roman"/>
-                <w:sz w:val="26"/>
-                <w:szCs w:val="26"/>
+                <w:sz w:val="28"/>
+                <w:szCs w:val="28"/>
                 <w:rtl w:val="0"/>
               </w:rPr>
               <w:t xml:space="preserve">r  =  11</w:t>
@@ -2051,23 +1748,18 @@
               <w:spacing w:line="240" w:lineRule="auto"/>
               <w:rPr>
                 <w:rFonts w:ascii="Times New Roman" w:cs="Times New Roman" w:eastAsia="Times New Roman" w:hAnsi="Times New Roman"/>
-                <w:sz w:val="26"/>
-                <w:szCs w:val="26"/>
+                <w:sz w:val="28"/>
+                <w:szCs w:val="28"/>
               </w:rPr>
             </w:pPr>
             <w:r>
               <w:rPr>
                 <w:rFonts w:ascii="Times New Roman" w:cs="Times New Roman" w:eastAsia="Times New Roman" w:hAnsi="Times New Roman"/>
-                <w:sz w:val="26"/>
-                <w:szCs w:val="26"/>
+                <w:sz w:val="28"/>
+                <w:szCs w:val="28"/>
                 <w:rtl w:val="0"/>
               </w:rPr>
               <w:t xml:space="preserve">0.03833404599793144 </w:t>
-            </w:r>
-            <w:r>
-              <w:rPr>
-                <w:rtl w:val="0"/>
-              </w:rPr>
             </w:r>
           </w:p>
         </w:tc>
@@ -2088,23 +1780,18 @@
               <w:spacing w:line="240" w:lineRule="auto"/>
               <w:rPr>
                 <w:rFonts w:ascii="Times New Roman" w:cs="Times New Roman" w:eastAsia="Times New Roman" w:hAnsi="Times New Roman"/>
-                <w:sz w:val="26"/>
-                <w:szCs w:val="26"/>
+                <w:sz w:val="28"/>
+                <w:szCs w:val="28"/>
               </w:rPr>
             </w:pPr>
             <w:r>
               <w:rPr>
                 <w:rFonts w:ascii="Times New Roman" w:cs="Times New Roman" w:eastAsia="Times New Roman" w:hAnsi="Times New Roman"/>
-                <w:sz w:val="26"/>
-                <w:szCs w:val="26"/>
+                <w:sz w:val="28"/>
+                <w:szCs w:val="28"/>
                 <w:rtl w:val="0"/>
               </w:rPr>
               <w:t xml:space="preserve">0.03382802753796357</w:t>
-            </w:r>
-            <w:r>
-              <w:rPr>
-                <w:rtl w:val="0"/>
-              </w:rPr>
             </w:r>
           </w:p>
         </w:tc>
@@ -2114,7 +1801,7 @@
       <w:pPr>
         <w:numPr>
           <w:ilvl w:val="0"/>
-          <w:numId w:val="2"/>
+          <w:numId w:val="1"/>
         </w:numPr>
         <w:spacing w:after="160" w:line="259" w:lineRule="auto"/>
         <w:ind w:left="720" w:hanging="360"/>
@@ -2126,8 +1813,12 @@
       </w:pPr>
       <w:r>
         <w:rPr>
-          <w:rtl w:val="0"/>
-        </w:rPr>
+          <w:rFonts w:ascii="Times New Roman" w:cs="Times New Roman" w:eastAsia="Times New Roman" w:hAnsi="Times New Roman"/>
+          <w:sz w:val="28"/>
+          <w:szCs w:val="28"/>
+          <w:rtl w:val="0"/>
+        </w:rPr>
+        <w:t xml:space="preserve">Значення D_r:</w:t>
       </w:r>
     </w:p>
     <w:p>
@@ -2148,14 +1839,14 @@
         </w:rPr>
         <w:drawing>
           <wp:inline distB="114300" distT="114300" distL="114300" distR="114300">
-            <wp:extent cx="4100513" cy="3940023"/>
+            <wp:extent cx="2086051" cy="5054963"/>
             <wp:effectExtent b="0" l="0" r="0" t="0"/>
-            <wp:docPr id="4" name="image3.png"/>
+            <wp:docPr id="2" name="image2.png"/>
             <a:graphic>
               <a:graphicData uri="http://schemas.openxmlformats.org/drawingml/2006/picture">
                 <pic:pic>
                   <pic:nvPicPr>
-                    <pic:cNvPr id="0" name="image3.png"/>
+                    <pic:cNvPr id="0" name="image2.png"/>
                     <pic:cNvPicPr preferRelativeResize="0"/>
                   </pic:nvPicPr>
                   <pic:blipFill>
@@ -2168,7 +1859,7 @@
                   <pic:spPr>
                     <a:xfrm>
                       <a:off x="0" y="0"/>
-                      <a:ext cx="4100513" cy="3940023"/>
+                      <a:ext cx="2086051" cy="5054963"/>
                     </a:xfrm>
                     <a:prstGeom prst="rect"/>
                     <a:ln/>
@@ -2187,9 +1878,61 @@
     </w:p>
     <w:p>
       <w:pPr>
+        <w:spacing w:after="160" w:line="259" w:lineRule="auto"/>
+        <w:ind w:left="0" w:firstLine="0"/>
+        <w:rPr>
+          <w:rFonts w:ascii="Times New Roman" w:cs="Times New Roman" w:eastAsia="Times New Roman" w:hAnsi="Times New Roman"/>
+          <w:sz w:val="28"/>
+          <w:szCs w:val="28"/>
+        </w:rPr>
+      </w:pPr>
+      <w:r>
+        <w:rPr>
+          <w:rFonts w:ascii="Times New Roman" w:cs="Times New Roman" w:eastAsia="Times New Roman" w:hAnsi="Times New Roman"/>
+          <w:sz w:val="28"/>
+          <w:szCs w:val="28"/>
+          <w:rtl w:val="0"/>
+        </w:rPr>
+        <w:t xml:space="preserve">Розмір ключа: 12+2 = 14</w:t>
+      </w:r>
+    </w:p>
+    <w:p>
+      <w:pPr>
+        <w:spacing w:after="160" w:line="259" w:lineRule="auto"/>
+        <w:ind w:left="0" w:firstLine="0"/>
+        <w:rPr>
+          <w:rFonts w:ascii="Times New Roman" w:cs="Times New Roman" w:eastAsia="Times New Roman" w:hAnsi="Times New Roman"/>
+          <w:sz w:val="28"/>
+          <w:szCs w:val="28"/>
+        </w:rPr>
+      </w:pPr>
+      <w:r>
+        <w:rPr>
+          <w:rtl w:val="0"/>
+        </w:rPr>
+      </w:r>
+    </w:p>
+    <w:p>
+      <w:pPr>
+        <w:spacing w:after="160" w:line="259" w:lineRule="auto"/>
+        <w:ind w:left="0" w:firstLine="0"/>
+        <w:rPr>
+          <w:rFonts w:ascii="Times New Roman" w:cs="Times New Roman" w:eastAsia="Times New Roman" w:hAnsi="Times New Roman"/>
+          <w:sz w:val="28"/>
+          <w:szCs w:val="28"/>
+        </w:rPr>
+      </w:pPr>
+      <w:r>
+        <w:rPr>
+          <w:rtl w:val="0"/>
+        </w:rPr>
+      </w:r>
+    </w:p>
+    <w:p>
+      <w:pPr>
         <w:numPr>
           <w:ilvl w:val="0"/>
-          <w:numId w:val="2"/>
+          <w:numId w:val="1"/>
         </w:numPr>
         <w:spacing w:after="160" w:line="259" w:lineRule="auto"/>
         <w:ind w:left="720" w:hanging="360"/>
@@ -2201,126 +1944,100 @@
       </w:pPr>
       <w:r>
         <w:rPr>
-          <w:rtl w:val="0"/>
-        </w:rPr>
-      </w:r>
-    </w:p>
-    <w:p>
-      <w:pPr>
-        <w:spacing w:after="160" w:line="259" w:lineRule="auto"/>
-        <w:ind w:left="0" w:firstLine="0"/>
-        <w:rPr>
-          <w:rFonts w:ascii="Times New Roman" w:cs="Times New Roman" w:eastAsia="Times New Roman" w:hAnsi="Times New Roman"/>
-          <w:sz w:val="28"/>
-          <w:szCs w:val="28"/>
-        </w:rPr>
-      </w:pPr>
-      <w:r>
-        <w:rPr>
-          <w:rFonts w:ascii="Times New Roman" w:cs="Times New Roman" w:eastAsia="Times New Roman" w:hAnsi="Times New Roman"/>
-          <w:sz w:val="28"/>
-          <w:szCs w:val="28"/>
-        </w:rPr>
-        <w:drawing>
-          <wp:inline distB="114300" distT="114300" distL="114300" distR="114300">
-            <wp:extent cx="5731200" cy="1282700"/>
-            <wp:effectExtent b="0" l="0" r="0" t="0"/>
-            <wp:docPr id="3" name="image2.png"/>
-            <a:graphic>
-              <a:graphicData uri="http://schemas.openxmlformats.org/drawingml/2006/picture">
-                <pic:pic>
-                  <pic:nvPicPr>
-                    <pic:cNvPr id="0" name="image2.png"/>
-                    <pic:cNvPicPr preferRelativeResize="0"/>
-                  </pic:nvPicPr>
-                  <pic:blipFill>
-                    <a:blip r:embed="rId8"/>
-                    <a:srcRect b="0" l="0" r="0" t="0"/>
-                    <a:stretch>
-                      <a:fillRect/>
-                    </a:stretch>
-                  </pic:blipFill>
-                  <pic:spPr>
-                    <a:xfrm>
-                      <a:off x="0" y="0"/>
-                      <a:ext cx="5731200" cy="1282700"/>
-                    </a:xfrm>
-                    <a:prstGeom prst="rect"/>
-                    <a:ln/>
-                  </pic:spPr>
-                </pic:pic>
-              </a:graphicData>
-            </a:graphic>
-          </wp:inline>
-        </w:drawing>
-      </w:r>
-      <w:r>
-        <w:rPr>
-          <w:rtl w:val="0"/>
-        </w:rPr>
-      </w:r>
-    </w:p>
-    <w:p>
-      <w:pPr>
-        <w:spacing w:after="160" w:line="259" w:lineRule="auto"/>
-        <w:rPr>
-          <w:rFonts w:ascii="Times New Roman" w:cs="Times New Roman" w:eastAsia="Times New Roman" w:hAnsi="Times New Roman"/>
-          <w:sz w:val="28"/>
-          <w:szCs w:val="28"/>
-        </w:rPr>
-      </w:pPr>
-      <w:r>
-        <w:rPr>
-          <w:rFonts w:ascii="Times New Roman" w:cs="Times New Roman" w:eastAsia="Times New Roman" w:hAnsi="Times New Roman"/>
-          <w:sz w:val="28"/>
-          <w:szCs w:val="28"/>
-          <w:rtl w:val="0"/>
-        </w:rPr>
-        <w:t xml:space="preserve">     5.</w:t>
-      </w:r>
-      <w:r>
-        <w:rPr>
-          <w:rFonts w:ascii="Times New Roman" w:cs="Times New Roman" w:eastAsia="Times New Roman" w:hAnsi="Times New Roman"/>
-          <w:sz w:val="28"/>
-          <w:szCs w:val="28"/>
-        </w:rPr>
-        <w:drawing>
-          <wp:inline distB="114300" distT="114300" distL="114300" distR="114300">
-            <wp:extent cx="5629275" cy="7286625"/>
-            <wp:effectExtent b="0" l="0" r="0" t="0"/>
-            <wp:docPr id="1" name="image4.png"/>
-            <a:graphic>
-              <a:graphicData uri="http://schemas.openxmlformats.org/drawingml/2006/picture">
-                <pic:pic>
-                  <pic:nvPicPr>
-                    <pic:cNvPr id="0" name="image4.png"/>
-                    <pic:cNvPicPr preferRelativeResize="0"/>
-                  </pic:nvPicPr>
-                  <pic:blipFill>
-                    <a:blip r:embed="rId9"/>
-                    <a:srcRect b="0" l="0" r="0" t="0"/>
-                    <a:stretch>
-                      <a:fillRect/>
-                    </a:stretch>
-                  </pic:blipFill>
-                  <pic:spPr>
-                    <a:xfrm>
-                      <a:off x="0" y="0"/>
-                      <a:ext cx="5629275" cy="7286625"/>
-                    </a:xfrm>
-                    <a:prstGeom prst="rect"/>
-                    <a:ln/>
-                  </pic:spPr>
-                </pic:pic>
-              </a:graphicData>
-            </a:graphic>
-          </wp:inline>
-        </w:drawing>
-      </w:r>
-      <w:r>
-        <w:rPr>
-          <w:rtl w:val="0"/>
-        </w:rPr>
+          <w:rFonts w:ascii="Times New Roman" w:cs="Times New Roman" w:eastAsia="Times New Roman" w:hAnsi="Times New Roman"/>
+          <w:sz w:val="28"/>
+          <w:szCs w:val="28"/>
+          <w:rtl w:val="0"/>
+        </w:rPr>
+        <w:t xml:space="preserve">Значення ключа, одержане шляхом співставлення найчастіших літер блоків найчастішій літері мови:</w:t>
+      </w:r>
+    </w:p>
+    <w:p>
+      <w:pPr>
+        <w:spacing w:after="160" w:line="259" w:lineRule="auto"/>
+        <w:ind w:left="0" w:firstLine="720"/>
+        <w:rPr>
+          <w:rFonts w:ascii="Times New Roman" w:cs="Times New Roman" w:eastAsia="Times New Roman" w:hAnsi="Times New Roman"/>
+          <w:b w:val="1"/>
+          <w:sz w:val="28"/>
+          <w:szCs w:val="28"/>
+        </w:rPr>
+      </w:pPr>
+      <w:r>
+        <w:rPr>
+          <w:rFonts w:ascii="Times New Roman" w:cs="Times New Roman" w:eastAsia="Times New Roman" w:hAnsi="Times New Roman"/>
+          <w:b w:val="1"/>
+          <w:sz w:val="28"/>
+          <w:szCs w:val="28"/>
+          <w:rtl w:val="0"/>
+        </w:rPr>
+        <w:t xml:space="preserve">“</w:t>
+      </w:r>
+      <w:r>
+        <w:rPr>
+          <w:rFonts w:ascii="Times New Roman" w:cs="Times New Roman" w:eastAsia="Times New Roman" w:hAnsi="Times New Roman"/>
+          <w:b w:val="1"/>
+          <w:sz w:val="28"/>
+          <w:szCs w:val="28"/>
+          <w:rtl w:val="0"/>
+        </w:rPr>
+        <w:t xml:space="preserve">посняковандрей</w:t>
+      </w:r>
+      <w:r>
+        <w:rPr>
+          <w:rFonts w:ascii="Times New Roman" w:cs="Times New Roman" w:eastAsia="Times New Roman" w:hAnsi="Times New Roman"/>
+          <w:b w:val="1"/>
+          <w:sz w:val="28"/>
+          <w:szCs w:val="28"/>
+          <w:rtl w:val="0"/>
+        </w:rPr>
+        <w:t xml:space="preserve">”</w:t>
+      </w:r>
+    </w:p>
+    <w:p>
+      <w:pPr>
+        <w:numPr>
+          <w:ilvl w:val="0"/>
+          <w:numId w:val="1"/>
+        </w:numPr>
+        <w:spacing w:after="160" w:line="259" w:lineRule="auto"/>
+        <w:ind w:left="720" w:hanging="360"/>
+        <w:rPr>
+          <w:rFonts w:ascii="Times New Roman" w:cs="Times New Roman" w:eastAsia="Times New Roman" w:hAnsi="Times New Roman"/>
+          <w:sz w:val="28"/>
+          <w:szCs w:val="28"/>
+        </w:rPr>
+      </w:pPr>
+      <w:r>
+        <w:rPr>
+          <w:rFonts w:ascii="Times New Roman" w:cs="Times New Roman" w:eastAsia="Times New Roman" w:hAnsi="Times New Roman"/>
+          <w:sz w:val="28"/>
+          <w:szCs w:val="28"/>
+          <w:rtl w:val="0"/>
+        </w:rPr>
+        <w:t xml:space="preserve">Значення ключа, одержане із використанням функції)M_i(g):</w:t>
+      </w:r>
+    </w:p>
+    <w:p>
+      <w:pPr>
+        <w:spacing w:after="160" w:line="259" w:lineRule="auto"/>
+        <w:ind w:firstLine="720"/>
+        <w:rPr>
+          <w:rFonts w:ascii="Times New Roman" w:cs="Times New Roman" w:eastAsia="Times New Roman" w:hAnsi="Times New Roman"/>
+          <w:b w:val="1"/>
+          <w:sz w:val="28"/>
+          <w:szCs w:val="28"/>
+        </w:rPr>
+      </w:pPr>
+      <w:r>
+        <w:rPr>
+          <w:rFonts w:ascii="Times New Roman" w:cs="Times New Roman" w:eastAsia="Times New Roman" w:hAnsi="Times New Roman"/>
+          <w:b w:val="1"/>
+          <w:sz w:val="28"/>
+          <w:szCs w:val="28"/>
+          <w:rtl w:val="0"/>
+        </w:rPr>
+        <w:t xml:space="preserve">“посняковандрей”</w:t>
       </w:r>
     </w:p>
     <w:p>
@@ -2448,116 +2165,6 @@
   <w:abstractNum w:abstractNumId="1">
     <w:lvl w:ilvl="0">
       <w:start w:val="1"/>
-      <w:numFmt w:val="bullet"/>
-      <w:lvlText w:val="●"/>
-      <w:lvlJc w:val="left"/>
-      <w:pPr>
-        <w:ind w:left="720" w:hanging="360"/>
-      </w:pPr>
-      <w:rPr>
-        <w:u w:val="none"/>
-      </w:rPr>
-    </w:lvl>
-    <w:lvl w:ilvl="1">
-      <w:start w:val="1"/>
-      <w:numFmt w:val="bullet"/>
-      <w:lvlText w:val="○"/>
-      <w:lvlJc w:val="left"/>
-      <w:pPr>
-        <w:ind w:left="1440" w:hanging="360"/>
-      </w:pPr>
-      <w:rPr>
-        <w:u w:val="none"/>
-      </w:rPr>
-    </w:lvl>
-    <w:lvl w:ilvl="2">
-      <w:start w:val="1"/>
-      <w:numFmt w:val="bullet"/>
-      <w:lvlText w:val="■"/>
-      <w:lvlJc w:val="left"/>
-      <w:pPr>
-        <w:ind w:left="2160" w:hanging="360"/>
-      </w:pPr>
-      <w:rPr>
-        <w:u w:val="none"/>
-      </w:rPr>
-    </w:lvl>
-    <w:lvl w:ilvl="3">
-      <w:start w:val="1"/>
-      <w:numFmt w:val="bullet"/>
-      <w:lvlText w:val="●"/>
-      <w:lvlJc w:val="left"/>
-      <w:pPr>
-        <w:ind w:left="2880" w:hanging="360"/>
-      </w:pPr>
-      <w:rPr>
-        <w:u w:val="none"/>
-      </w:rPr>
-    </w:lvl>
-    <w:lvl w:ilvl="4">
-      <w:start w:val="1"/>
-      <w:numFmt w:val="bullet"/>
-      <w:lvlText w:val="○"/>
-      <w:lvlJc w:val="left"/>
-      <w:pPr>
-        <w:ind w:left="3600" w:hanging="360"/>
-      </w:pPr>
-      <w:rPr>
-        <w:u w:val="none"/>
-      </w:rPr>
-    </w:lvl>
-    <w:lvl w:ilvl="5">
-      <w:start w:val="1"/>
-      <w:numFmt w:val="bullet"/>
-      <w:lvlText w:val="■"/>
-      <w:lvlJc w:val="left"/>
-      <w:pPr>
-        <w:ind w:left="4320" w:hanging="360"/>
-      </w:pPr>
-      <w:rPr>
-        <w:u w:val="none"/>
-      </w:rPr>
-    </w:lvl>
-    <w:lvl w:ilvl="6">
-      <w:start w:val="1"/>
-      <w:numFmt w:val="bullet"/>
-      <w:lvlText w:val="●"/>
-      <w:lvlJc w:val="left"/>
-      <w:pPr>
-        <w:ind w:left="5040" w:hanging="360"/>
-      </w:pPr>
-      <w:rPr>
-        <w:u w:val="none"/>
-      </w:rPr>
-    </w:lvl>
-    <w:lvl w:ilvl="7">
-      <w:start w:val="1"/>
-      <w:numFmt w:val="bullet"/>
-      <w:lvlText w:val="○"/>
-      <w:lvlJc w:val="left"/>
-      <w:pPr>
-        <w:ind w:left="5760" w:hanging="360"/>
-      </w:pPr>
-      <w:rPr>
-        <w:u w:val="none"/>
-      </w:rPr>
-    </w:lvl>
-    <w:lvl w:ilvl="8">
-      <w:start w:val="1"/>
-      <w:numFmt w:val="bullet"/>
-      <w:lvlText w:val="■"/>
-      <w:lvlJc w:val="left"/>
-      <w:pPr>
-        <w:ind w:left="6480" w:hanging="360"/>
-      </w:pPr>
-      <w:rPr>
-        <w:u w:val="none"/>
-      </w:rPr>
-    </w:lvl>
-  </w:abstractNum>
-  <w:abstractNum w:abstractNumId="2">
-    <w:lvl w:ilvl="0">
-      <w:start w:val="1"/>
       <w:numFmt w:val="decimal"/>
       <w:lvlText w:val="%1."/>
       <w:lvlJc w:val="left"/>
@@ -2667,9 +2274,6 @@
   </w:abstractNum>
   <w:num w:numId="1">
     <w:abstractNumId w:val="1"/>
-  </w:num>
-  <w:num w:numId="2">
-    <w:abstractNumId w:val="2"/>
   </w:num>
 </w:numbering>
 </file>

</xml_diff>